<commit_message>
Added text to notes section of PPP and rewrote the safety properties part
Only the text for user-constraints and safety properties have been added
to the notes.
</commit_message>
<xml_diff>
--- a/Mid-term presentation/Subjects.docx
+++ b/Mid-term presentation/Subjects.docx
@@ -24,7 +24,6 @@
       </w:r>
     </w:p>
     <w:p>
-      <w:bookmarkStart w:id="0" w:name="_GoBack"/>
       <w:r>
         <w:t>We have to make a so called sorting machine. This machine should be able to separate, by colour, small black and white plastic discs. The only real requirement in achieving this is that we need to use at least one conveyor belt.</w:t>
       </w:r>
@@ -35,7 +34,6 @@
         <w:t>slow compared to the detectors.</w:t>
       </w:r>
     </w:p>
-    <w:bookmarkEnd w:id="0"/>
     <w:p>
       <w:pPr>
         <w:pStyle w:val="Kop1"/>
@@ -339,10 +337,18 @@
     </w:p>
     <w:p>
       <w:r>
-        <w:t xml:space="preserve">Safety properties are there to ensure that nothing bad happens. </w:t>
-      </w:r>
-      <w:r>
-        <w:t>To give an example one of our safety properties is that a</w:t>
+        <w:t xml:space="preserve">Now we know how the machine is going to be used it might be nice to cover safety. We do this with safety properties. A safety property is a description of what needs to be ensured to guarantee safety. </w:t>
+      </w:r>
+      <w:r>
+        <w:t>To give an example</w:t>
+      </w:r>
+      <w:r>
+        <w:t>:</w:t>
+      </w:r>
+      <w:bookmarkStart w:id="0" w:name="_GoBack"/>
+      <w:bookmarkEnd w:id="0"/>
+      <w:r>
+        <w:t xml:space="preserve"> one of our safety properties is that a</w:t>
       </w:r>
       <w:r>
         <w:t xml:space="preserve">fter pressing an emergency button, within 50 </w:t>
@@ -1177,7 +1183,6 @@
   <w:style w:type="character" w:default="1" w:styleId="Standaardalinea-lettertype">
     <w:name w:val="Default Paragraph Font"/>
     <w:uiPriority w:val="1"/>
-    <w:semiHidden/>
     <w:unhideWhenUsed/>
   </w:style>
   <w:style w:type="table" w:default="1" w:styleId="Standaardtabel">

</xml_diff>

<commit_message>
Added example user constraint and added sketch topic
</commit_message>
<xml_diff>
--- a/Mid-term presentation/Subjects.docx
+++ b/Mid-term presentation/Subjects.docx
@@ -326,6 +326,9 @@
       <w:r>
         <w:t xml:space="preserve">User constraints limits the user’s freedom in controlling the machine. This is necessary so the machine achieves its purpose according to the use-cases, without influencing the condition of the machine. </w:t>
       </w:r>
+      <w:r>
+        <w:t xml:space="preserve">An example of a user constraint is that when the abort button is pressed, the operator should remove all discs still present on the belt. </w:t>
+      </w:r>
     </w:p>
     <w:p>
       <w:pPr>
@@ -344,28 +347,45 @@
       </w:r>
       <w:r>
         <w:t>:</w:t>
+      </w:r>
+      <w:r>
+        <w:t xml:space="preserve"> one of our safety properties is that a</w:t>
+      </w:r>
+      <w:r>
+        <w:t xml:space="preserve">fter pressing an emergency button, within 50 </w:t>
+      </w:r>
+      <w:proofErr w:type="spellStart"/>
+      <w:r>
+        <w:t>ms</w:t>
+      </w:r>
+      <w:proofErr w:type="spellEnd"/>
+      <w:r>
+        <w:t xml:space="preserve"> there should be no moving part in the machine</w:t>
+      </w:r>
+      <w:r>
+        <w:t xml:space="preserve">. </w:t>
+      </w:r>
+    </w:p>
+    <w:p>
+      <w:pPr>
+        <w:pStyle w:val="Kop2"/>
+      </w:pPr>
+      <w:r>
+        <w:t>Sketch</w:t>
+      </w:r>
+    </w:p>
+    <w:p>
+      <w:r>
+        <w:t xml:space="preserve">Now we were talking about the use-cases, user constraints and safety properties, you might have forgotten that we were talking about machine design. So let’s take a design decision we made. </w:t>
+      </w:r>
+    </w:p>
+    <w:p>
+      <w:r>
+        <w:t xml:space="preserve">Here you can see our first idea to deposit disks. </w:t>
       </w:r>
       <w:bookmarkStart w:id="0" w:name="_GoBack"/>
       <w:bookmarkEnd w:id="0"/>
-      <w:r>
-        <w:t xml:space="preserve"> one of our safety properties is that a</w:t>
-      </w:r>
-      <w:r>
-        <w:t xml:space="preserve">fter pressing an emergency button, within 50 </w:t>
-      </w:r>
-      <w:proofErr w:type="spellStart"/>
-      <w:r>
-        <w:t>ms</w:t>
-      </w:r>
-      <w:proofErr w:type="spellEnd"/>
-      <w:r>
-        <w:t xml:space="preserve"> there should be no moving part in the machine</w:t>
-      </w:r>
-      <w:r>
-        <w:t xml:space="preserve">. </w:t>
-      </w:r>
-    </w:p>
-    <w:p/>
+    </w:p>
     <w:sectPr>
       <w:pgSz w:w="11906" w:h="16838"/>
       <w:pgMar w:top="1440" w:right="1440" w:bottom="1440" w:left="1440" w:header="708" w:footer="708" w:gutter="0"/>
@@ -1183,6 +1203,7 @@
   <w:style w:type="character" w:default="1" w:styleId="Standaardalinea-lettertype">
     <w:name w:val="Default Paragraph Font"/>
     <w:uiPriority w:val="1"/>
+    <w:semiHidden/>
     <w:unhideWhenUsed/>
   </w:style>
   <w:style w:type="table" w:default="1" w:styleId="Standaardtabel">

</xml_diff>

<commit_message>
Slightly edited PPP, added Feeder Mechanism added stuff for subjects
Feeder Mechanism added to work with it
</commit_message>
<xml_diff>
--- a/Mid-term presentation/Subjects.docx
+++ b/Mid-term presentation/Subjects.docx
@@ -381,7 +381,67 @@
     </w:p>
     <w:p>
       <w:r>
-        <w:t xml:space="preserve">Here you can see our first idea to deposit disks. </w:t>
+        <w:t xml:space="preserve">For the use-case “Sort unsorted </w:t>
+      </w:r>
+      <w:r>
+        <w:t>disc</w:t>
+      </w:r>
+      <w:r>
+        <w:t xml:space="preserve">s” </w:t>
+      </w:r>
+      <w:r>
+        <w:t xml:space="preserve">we need something that disposes discs one by one on the conveyer belt. We came up with two designs and build both of them. </w:t>
+      </w:r>
+    </w:p>
+    <w:p>
+      <w:r>
+        <w:t>*Show designs*</w:t>
+      </w:r>
+    </w:p>
+    <w:p>
+      <w:r>
+        <w:t xml:space="preserve">Both designs make use of the hollow tubes stacked on top of each other. This is convenient because they are reliable in containing the </w:t>
+      </w:r>
+      <w:r>
+        <w:t>disc</w:t>
+      </w:r>
+      <w:r>
+        <w:t xml:space="preserve">s and fast because if the bottom </w:t>
+      </w:r>
+      <w:r>
+        <w:t>disc</w:t>
+      </w:r>
+      <w:r>
+        <w:t xml:space="preserve"> is removed</w:t>
+      </w:r>
+      <w:r>
+        <w:t xml:space="preserve"> </w:t>
+      </w:r>
+      <w:r>
+        <w:t>the next disc, if any, will drop down to the position of the first disc. Robustness is covered t</w:t>
+      </w:r>
+      <w:r>
+        <w:t>o</w:t>
+      </w:r>
+      <w:r>
+        <w:t>o,</w:t>
+      </w:r>
+      <w:r>
+        <w:t xml:space="preserve"> because there are few parts that may come loose. For user accessibility it’s easy to put new discs to be processed at the top of the tubes. </w:t>
+      </w:r>
+    </w:p>
+    <w:p>
+      <w:r>
+        <w:t xml:space="preserve">In the first design there’s a turning wheel with a cam </w:t>
+      </w:r>
+      <w:r>
+        <w:t xml:space="preserve">that is able to push the discs one by one onto the belt. </w:t>
+      </w:r>
+      <w:r>
+        <w:t>A wall to the left of the container makes sure the disk is pushed up and not to the left.</w:t>
+      </w:r>
+      <w:r>
+        <w:t xml:space="preserve"> </w:t>
       </w:r>
       <w:bookmarkStart w:id="0" w:name="_GoBack"/>
       <w:bookmarkEnd w:id="0"/>
@@ -1535,4 +1595,16 @@
     </a:ext>
   </a:extLst>
 </a:theme>
+</file>
+
+<file path=customXml/item1.xml><?xml version="1.0" encoding="utf-8"?>
+<b:Sources xmlns:b="http://schemas.openxmlformats.org/officeDocument/2006/bibliography" xmlns="http://schemas.openxmlformats.org/officeDocument/2006/bibliography" SelectedStyle="\APASixthEditionOfficeOnline.xsl" StyleName="APA" Version="6"/>
+</file>
+
+<file path=customXml/itemProps1.xml><?xml version="1.0" encoding="utf-8"?>
+<ds:datastoreItem xmlns:ds="http://schemas.openxmlformats.org/officeDocument/2006/customXml" ds:itemID="{BFBFABDE-F9F6-4663-8758-ABA3CBE1E44E}">
+  <ds:schemaRefs>
+    <ds:schemaRef ds:uri="http://schemas.openxmlformats.org/officeDocument/2006/bibliography"/>
+  </ds:schemaRefs>
+</ds:datastoreItem>
 </file>
</xml_diff>

<commit_message>
Expanded sketch part, added sketch slide and added machine design doc
Machine design doc, so I could work with it, because it wasn't in this
branch
</commit_message>
<xml_diff>
--- a/Mid-term presentation/Subjects.docx
+++ b/Mid-term presentation/Subjects.docx
@@ -442,6 +442,22 @@
       </w:r>
       <w:r>
         <w:t xml:space="preserve"> </w:t>
+      </w:r>
+    </w:p>
+    <w:p>
+      <w:r>
+        <w:t xml:space="preserve">In the second design a moving block would push the discs onto the belt. The block would be driven by a lever attached to a rotating wheel. </w:t>
+      </w:r>
+    </w:p>
+    <w:p>
+      <w:r>
+        <w:t xml:space="preserve">Both designs are consistent with the use-case. Tudor will tell you more about our priorities, but both designs were reliable and there was no difference in speed. Both designs didn’t hinder the user, so user accessibility is all right. At the end we chose for the first design, because it was easier to build, had less parts and was a lot more compact. </w:t>
+      </w:r>
+    </w:p>
+    <w:p/>
+    <w:p>
+      <w:r>
+        <w:t xml:space="preserve">Then now I will give the word to Tudor, so he can tell you about design decisions. </w:t>
       </w:r>
       <w:bookmarkStart w:id="0" w:name="_GoBack"/>
       <w:bookmarkEnd w:id="0"/>
@@ -1602,7 +1618,7 @@
 </file>
 
 <file path=customXml/itemProps1.xml><?xml version="1.0" encoding="utf-8"?>
-<ds:datastoreItem xmlns:ds="http://schemas.openxmlformats.org/officeDocument/2006/customXml" ds:itemID="{BFBFABDE-F9F6-4663-8758-ABA3CBE1E44E}">
+<ds:datastoreItem xmlns:ds="http://schemas.openxmlformats.org/officeDocument/2006/customXml" ds:itemID="{EF470D15-BA00-4903-8E13-8E5A71876F3B}">
   <ds:schemaRefs>
     <ds:schemaRef ds:uri="http://schemas.openxmlformats.org/officeDocument/2006/bibliography"/>
   </ds:schemaRefs>

</xml_diff>

<commit_message>
Finished Maarten's part of presentation and added animations to sketches slide
</commit_message>
<xml_diff>
--- a/Mid-term presentation/Subjects.docx
+++ b/Mid-term presentation/Subjects.docx
@@ -324,7 +324,10 @@
     </w:p>
     <w:p>
       <w:r>
-        <w:t xml:space="preserve">User constraints limits the user’s freedom in controlling the machine. This is necessary so the machine achieves its purpose according to the use-cases, without influencing the condition of the machine. </w:t>
+        <w:t>Good morning everyone. So I’m going to tell you something about user constraints. User constraints limit</w:t>
+      </w:r>
+      <w:r>
+        <w:t xml:space="preserve"> the user’s freedom in controlling the machine. This is necessary so the machine achieves its purpose according to the use-cases, without influencing the condition of the machine. </w:t>
       </w:r>
       <w:r>
         <w:t xml:space="preserve">An example of a user constraint is that when the abort button is pressed, the operator should remove all discs still present on the belt. </w:t>
@@ -396,71 +399,71 @@
     <w:p>
       <w:r>
         <w:t>*Show designs*</w:t>
-      </w:r>
-    </w:p>
-    <w:p>
-      <w:r>
-        <w:t xml:space="preserve">Both designs make use of the hollow tubes stacked on top of each other. This is convenient because they are reliable in containing the </w:t>
-      </w:r>
-      <w:r>
-        <w:t>disc</w:t>
-      </w:r>
-      <w:r>
-        <w:t xml:space="preserve">s and fast because if the bottom </w:t>
-      </w:r>
-      <w:r>
-        <w:t>disc</w:t>
-      </w:r>
-      <w:r>
-        <w:t xml:space="preserve"> is removed</w:t>
-      </w:r>
-      <w:r>
-        <w:t xml:space="preserve"> </w:t>
-      </w:r>
-      <w:r>
-        <w:t>the next disc, if any, will drop down to the position of the first disc. Robustness is covered t</w:t>
-      </w:r>
-      <w:r>
-        <w:t>o</w:t>
-      </w:r>
-      <w:r>
-        <w:t>o,</w:t>
-      </w:r>
-      <w:r>
-        <w:t xml:space="preserve"> because there are few parts that may come loose. For user accessibility it’s easy to put new discs to be processed at the top of the tubes. </w:t>
-      </w:r>
-    </w:p>
-    <w:p>
-      <w:r>
-        <w:t xml:space="preserve">In the first design there’s a turning wheel with a cam </w:t>
-      </w:r>
-      <w:r>
-        <w:t xml:space="preserve">that is able to push the discs one by one onto the belt. </w:t>
-      </w:r>
-      <w:r>
-        <w:t>A wall to the left of the container makes sure the disk is pushed up and not to the left.</w:t>
-      </w:r>
-      <w:r>
-        <w:t xml:space="preserve"> </w:t>
-      </w:r>
-    </w:p>
-    <w:p>
-      <w:r>
-        <w:t xml:space="preserve">In the second design a moving block would push the discs onto the belt. The block would be driven by a lever attached to a rotating wheel. </w:t>
-      </w:r>
-    </w:p>
-    <w:p>
-      <w:r>
-        <w:t xml:space="preserve">Both designs are consistent with the use-case. Tudor will tell you more about our priorities, but both designs were reliable and there was no difference in speed. Both designs didn’t hinder the user, so user accessibility is all right. At the end we chose for the first design, because it was easier to build, had less parts and was a lot more compact. </w:t>
-      </w:r>
-    </w:p>
-    <w:p/>
-    <w:p>
-      <w:r>
-        <w:t xml:space="preserve">Then now I will give the word to Tudor, so he can tell you about design decisions. </w:t>
       </w:r>
       <w:bookmarkStart w:id="0" w:name="_GoBack"/>
       <w:bookmarkEnd w:id="0"/>
+    </w:p>
+    <w:p>
+      <w:r>
+        <w:t xml:space="preserve">Both designs make use of the hollow tubes stacked on top of each other. This is convenient because they are reliable in containing the </w:t>
+      </w:r>
+      <w:r>
+        <w:t>disc</w:t>
+      </w:r>
+      <w:r>
+        <w:t xml:space="preserve">s and fast because if the bottom </w:t>
+      </w:r>
+      <w:r>
+        <w:t>disc</w:t>
+      </w:r>
+      <w:r>
+        <w:t xml:space="preserve"> is removed</w:t>
+      </w:r>
+      <w:r>
+        <w:t xml:space="preserve"> </w:t>
+      </w:r>
+      <w:r>
+        <w:t>the next disc, if any, will drop down to the position of the first disc. Robustness is covered t</w:t>
+      </w:r>
+      <w:r>
+        <w:t>o</w:t>
+      </w:r>
+      <w:r>
+        <w:t>o,</w:t>
+      </w:r>
+      <w:r>
+        <w:t xml:space="preserve"> because there are few parts that may come loose. For user accessibility it’s easy to put new discs to be processed at the top of the tubes. </w:t>
+      </w:r>
+    </w:p>
+    <w:p>
+      <w:r>
+        <w:t xml:space="preserve">In the first design there’s a turning wheel with a cam </w:t>
+      </w:r>
+      <w:r>
+        <w:t xml:space="preserve">that is able to push the discs one by one onto the belt. </w:t>
+      </w:r>
+      <w:r>
+        <w:t>A wall to the left of the container makes sure the disk is pushed up and not to the left.</w:t>
+      </w:r>
+      <w:r>
+        <w:t xml:space="preserve"> </w:t>
+      </w:r>
+    </w:p>
+    <w:p>
+      <w:r>
+        <w:t xml:space="preserve">In the second design a moving block would push the discs onto the belt. The block would be driven by a lever attached to a rotating wheel. </w:t>
+      </w:r>
+    </w:p>
+    <w:p>
+      <w:r>
+        <w:t xml:space="preserve">Both designs are consistent with the use-case. Tudor will tell you more about our priorities, but both designs were reliable and there was no difference in speed. Both designs didn’t hinder the user, so user accessibility is all right. At the end we chose for the first design, because it was easier to build, had less parts and was a lot more compact. </w:t>
+      </w:r>
+    </w:p>
+    <w:p/>
+    <w:p>
+      <w:r>
+        <w:t xml:space="preserve">Then now I will give the word to Tudor, so he can tell you about design decisions. </w:t>
+      </w:r>
     </w:p>
     <w:sectPr>
       <w:pgSz w:w="11906" w:h="16838"/>
@@ -1618,7 +1621,7 @@
 </file>
 
 <file path=customXml/itemProps1.xml><?xml version="1.0" encoding="utf-8"?>
-<ds:datastoreItem xmlns:ds="http://schemas.openxmlformats.org/officeDocument/2006/customXml" ds:itemID="{EF470D15-BA00-4903-8E13-8E5A71876F3B}">
+<ds:datastoreItem xmlns:ds="http://schemas.openxmlformats.org/officeDocument/2006/customXml" ds:itemID="{44F79579-A3C0-4419-837A-D77FAE2F3A0A}">
   <ds:schemaRefs>
     <ds:schemaRef ds:uri="http://schemas.openxmlformats.org/officeDocument/2006/bibliography"/>
   </ds:schemaRefs>

</xml_diff>